<commit_message>
Parse sentences, paragraphs and titles
</commit_message>
<xml_diff>
--- a/doc/text.docx
+++ b/doc/text.docx
@@ -4,6 +4,14 @@
   <w:body>
     <w:p>
       <w:pPr>
+        <w:pStyle w:val="Heading1"/>
+      </w:pPr>
+      <w:r>
+        <w:t>Bid request</w:t>
+      </w:r>
+    </w:p>
+    <w:p>
+      <w:pPr>
         <w:pStyle w:val="NormalWeb"/>
         <w:shd w:val="clear" w:color="auto" w:fill="FFFFFF"/>
         <w:spacing w:before="0" w:beforeAutospacing="0" w:after="135" w:afterAutospacing="0" w:line="270" w:lineRule="atLeast"/>
@@ -100,6 +108,7 @@
           <w:szCs w:val="21"/>
         </w:rPr>
       </w:pPr>
+      <w:bookmarkStart w:id="0" w:name="_GoBack"/>
       <w:r>
         <w:rPr>
           <w:rFonts w:ascii="Roboto" w:hAnsi="Roboto"/>
@@ -486,6 +495,7 @@
         <w:t>If we have 37 456 texts in the input file, we must get 37456 texts in the output file.</w:t>
       </w:r>
     </w:p>
+    <w:bookmarkEnd w:id="0"/>
     <w:p>
       <w:pPr>
         <w:pStyle w:val="NormalWeb"/>
@@ -618,36 +628,261 @@
     </w:p>
     <w:p>
       <w:pPr>
-        <w:rPr>
-          <w:rFonts w:ascii="Roboto" w:hAnsi="Roboto"/>
-          <w:color w:val="333333"/>
-          <w:sz w:val="21"/>
-          <w:szCs w:val="21"/>
-          <w:shd w:val="clear" w:color="auto" w:fill="FFFFFF"/>
-        </w:rPr>
-      </w:pPr>
-      <w:bookmarkStart w:id="0" w:name="_GoBack"/>
-      <w:bookmarkEnd w:id="0"/>
-    </w:p>
-    <w:p>
-      <w:pPr>
-        <w:rPr>
-          <w:rFonts w:ascii="Roboto" w:hAnsi="Roboto"/>
-          <w:color w:val="333333"/>
-          <w:sz w:val="21"/>
-          <w:szCs w:val="21"/>
-          <w:shd w:val="clear" w:color="auto" w:fill="FFFFFF"/>
-        </w:rPr>
-      </w:pPr>
-      <w:r>
-        <w:rPr>
-          <w:rFonts w:ascii="Roboto" w:hAnsi="Roboto"/>
-          <w:color w:val="333333"/>
-          <w:sz w:val="21"/>
-          <w:szCs w:val="21"/>
+        <w:pStyle w:val="Heading1"/>
+        <w:rPr>
+          <w:shd w:val="clear" w:color="auto" w:fill="FFFFFF"/>
+        </w:rPr>
+      </w:pPr>
+      <w:r>
+        <w:rPr>
           <w:shd w:val="clear" w:color="auto" w:fill="FFFFFF"/>
         </w:rPr>
         <w:lastRenderedPageBreak/>
+        <w:t>Bid</w:t>
+      </w:r>
+    </w:p>
+    <w:p>
+      <w:pPr>
+        <w:rPr>
+          <w:rFonts w:ascii="Roboto" w:hAnsi="Roboto"/>
+          <w:color w:val="333333"/>
+          <w:sz w:val="20"/>
+          <w:szCs w:val="20"/>
+          <w:shd w:val="clear" w:color="auto" w:fill="FFFFFF"/>
+        </w:rPr>
+      </w:pPr>
+      <w:r>
+        <w:rPr>
+          <w:rFonts w:ascii="Roboto" w:hAnsi="Roboto"/>
+          <w:color w:val="333333"/>
+          <w:sz w:val="20"/>
+          <w:szCs w:val="20"/>
+          <w:shd w:val="clear" w:color="auto" w:fill="FFFFFF"/>
+        </w:rPr>
+        <w:t xml:space="preserve">the Hamming distance is the number of positions at which the corresponding contents are different. So: ABCDEF ABCDFE Hamming = 2 ABCDEF FBCDEA Hamming = 2 Are these two pairs equally different? If you think the second pair are much more different, then you </w:t>
+      </w:r>
+      <w:r>
+        <w:rPr>
+          <w:rFonts w:ascii="Roboto" w:hAnsi="Roboto"/>
+          <w:color w:val="333333"/>
+          <w:sz w:val="20"/>
+          <w:szCs w:val="20"/>
+          <w:shd w:val="clear" w:color="auto" w:fill="FFFFFF"/>
+        </w:rPr>
+        <w:t>need</w:t>
+      </w:r>
+      <w:r>
+        <w:rPr>
+          <w:rFonts w:ascii="Roboto" w:hAnsi="Roboto"/>
+          <w:color w:val="333333"/>
+          <w:sz w:val="20"/>
+          <w:szCs w:val="20"/>
+          <w:shd w:val="clear" w:color="auto" w:fill="FFFFFF"/>
+        </w:rPr>
+        <w:t xml:space="preserve"> to do more than count the positions that are different, you also need to measure the “distance moved” Since in this case you are permuting the input sequence, rather than replacing sequence elements with a new element from the universe of all possible elements, it is a trivial matter to come up with new sequences all of which have the maximum Hamming distance of N, the sequence length. </w:t>
+      </w:r>
+      <w:proofErr w:type="gramStart"/>
+      <w:r>
+        <w:rPr>
+          <w:rFonts w:ascii="Roboto" w:hAnsi="Roboto"/>
+          <w:color w:val="333333"/>
+          <w:sz w:val="20"/>
+          <w:szCs w:val="20"/>
+          <w:shd w:val="clear" w:color="auto" w:fill="FFFFFF"/>
+        </w:rPr>
+        <w:t>So</w:t>
+      </w:r>
+      <w:proofErr w:type="gramEnd"/>
+      <w:r>
+        <w:rPr>
+          <w:rFonts w:ascii="Roboto" w:hAnsi="Roboto"/>
+          <w:color w:val="333333"/>
+          <w:sz w:val="20"/>
+          <w:szCs w:val="20"/>
+          <w:shd w:val="clear" w:color="auto" w:fill="FFFFFF"/>
+        </w:rPr>
+        <w:t xml:space="preserve"> I concluded that the Hamming distance is insufficient for your purposes. </w:t>
+      </w:r>
+    </w:p>
+    <w:p>
+      <w:pPr>
+        <w:rPr>
+          <w:rFonts w:ascii="Roboto" w:hAnsi="Roboto"/>
+          <w:color w:val="333333"/>
+          <w:sz w:val="20"/>
+          <w:szCs w:val="20"/>
+          <w:shd w:val="clear" w:color="auto" w:fill="FFFFFF"/>
+        </w:rPr>
+      </w:pPr>
+      <w:r>
+        <w:rPr>
+          <w:rFonts w:ascii="Roboto" w:hAnsi="Roboto"/>
+          <w:color w:val="333333"/>
+          <w:sz w:val="20"/>
+          <w:szCs w:val="20"/>
+          <w:shd w:val="clear" w:color="auto" w:fill="FFFFFF"/>
+        </w:rPr>
+        <w:t xml:space="preserve">I suggest totaling the distance moved for each element between the two sequences, with the requirement that every element moves at least one position. </w:t>
+      </w:r>
+    </w:p>
+    <w:p>
+      <w:pPr>
+        <w:rPr>
+          <w:rFonts w:ascii="Roboto" w:hAnsi="Roboto"/>
+          <w:color w:val="333333"/>
+          <w:sz w:val="20"/>
+          <w:szCs w:val="20"/>
+          <w:shd w:val="clear" w:color="auto" w:fill="FFFFFF"/>
+        </w:rPr>
+      </w:pPr>
+      <w:r>
+        <w:rPr>
+          <w:rFonts w:ascii="Roboto" w:hAnsi="Roboto"/>
+          <w:color w:val="333333"/>
+          <w:sz w:val="20"/>
+          <w:szCs w:val="20"/>
+          <w:shd w:val="clear" w:color="auto" w:fill="FFFFFF"/>
+        </w:rPr>
+        <w:t xml:space="preserve">Algorithm: Compute Hamming distance. If less than sequence length, reject </w:t>
+      </w:r>
+      <w:proofErr w:type="gramStart"/>
+      <w:r>
+        <w:rPr>
+          <w:rFonts w:ascii="Roboto" w:hAnsi="Roboto"/>
+          <w:color w:val="333333"/>
+          <w:sz w:val="20"/>
+          <w:szCs w:val="20"/>
+          <w:shd w:val="clear" w:color="auto" w:fill="FFFFFF"/>
+        </w:rPr>
+        <w:t>( zero</w:t>
+      </w:r>
+      <w:proofErr w:type="gramEnd"/>
+      <w:r>
+        <w:rPr>
+          <w:rFonts w:ascii="Roboto" w:hAnsi="Roboto"/>
+          <w:color w:val="333333"/>
+          <w:sz w:val="20"/>
+          <w:szCs w:val="20"/>
+          <w:shd w:val="clear" w:color="auto" w:fill="FFFFFF"/>
+        </w:rPr>
+        <w:t xml:space="preserve"> distance? ) For every element in 1st sequence Compute distance to same element in 2nd sequence Add distance to total </w:t>
+      </w:r>
+    </w:p>
+    <w:p>
+      <w:pPr>
+        <w:rPr>
+          <w:rFonts w:ascii="Roboto" w:hAnsi="Roboto"/>
+          <w:color w:val="333333"/>
+          <w:sz w:val="20"/>
+          <w:szCs w:val="20"/>
+          <w:shd w:val="clear" w:color="auto" w:fill="FFFFFF"/>
+        </w:rPr>
+      </w:pPr>
+      <w:r>
+        <w:rPr>
+          <w:rFonts w:ascii="Roboto" w:hAnsi="Roboto"/>
+          <w:color w:val="333333"/>
+          <w:sz w:val="20"/>
+          <w:szCs w:val="20"/>
+          <w:shd w:val="clear" w:color="auto" w:fill="FFFFFF"/>
+        </w:rPr>
+        <w:t xml:space="preserve">is it better to work with smaller sequences? The answer depends on </w:t>
+      </w:r>
+      <w:proofErr w:type="gramStart"/>
+      <w:r>
+        <w:rPr>
+          <w:rFonts w:ascii="Roboto" w:hAnsi="Roboto"/>
+          <w:color w:val="333333"/>
+          <w:sz w:val="20"/>
+          <w:szCs w:val="20"/>
+          <w:shd w:val="clear" w:color="auto" w:fill="FFFFFF"/>
+        </w:rPr>
+        <w:t>whether or not</w:t>
+      </w:r>
+      <w:proofErr w:type="gramEnd"/>
+      <w:r>
+        <w:rPr>
+          <w:rFonts w:ascii="Roboto" w:hAnsi="Roboto"/>
+          <w:color w:val="333333"/>
+          <w:sz w:val="20"/>
+          <w:szCs w:val="20"/>
+          <w:shd w:val="clear" w:color="auto" w:fill="FFFFFF"/>
+        </w:rPr>
+        <w:t xml:space="preserve"> you need to preserve the hierarchy e.g. must a sentence remain in the paragraph where it was originally found, or can it move to another paragraph? I suspect that you need to preserve hierarchy, so the answer is you must work with smaller sequences. </w:t>
+      </w:r>
+    </w:p>
+    <w:p>
+      <w:pPr>
+        <w:rPr>
+          <w:rFonts w:ascii="Roboto" w:hAnsi="Roboto"/>
+          <w:color w:val="333333"/>
+          <w:sz w:val="20"/>
+          <w:szCs w:val="20"/>
+          <w:shd w:val="clear" w:color="auto" w:fill="FFFFFF"/>
+        </w:rPr>
+      </w:pPr>
+      <w:r>
+        <w:rPr>
+          <w:rFonts w:ascii="Roboto" w:hAnsi="Roboto"/>
+          <w:color w:val="333333"/>
+          <w:sz w:val="20"/>
+          <w:szCs w:val="20"/>
+          <w:shd w:val="clear" w:color="auto" w:fill="FFFFFF"/>
+        </w:rPr>
+        <w:t>Can I code this? Yes.</w:t>
+      </w:r>
+    </w:p>
+    <w:p>
+      <w:pPr>
+        <w:rPr>
+          <w:rFonts w:ascii="Roboto" w:hAnsi="Roboto"/>
+          <w:color w:val="333333"/>
+          <w:sz w:val="20"/>
+          <w:szCs w:val="20"/>
+          <w:shd w:val="clear" w:color="auto" w:fill="FFFFFF"/>
+        </w:rPr>
+      </w:pPr>
+      <w:r>
+        <w:rPr>
+          <w:rFonts w:ascii="Roboto" w:hAnsi="Roboto"/>
+          <w:color w:val="333333"/>
+          <w:sz w:val="20"/>
+          <w:szCs w:val="20"/>
+          <w:shd w:val="clear" w:color="auto" w:fill="FFFFFF"/>
+        </w:rPr>
+        <w:br w:type="page"/>
+      </w:r>
+    </w:p>
+    <w:p/>
+    <w:p>
+      <w:pPr>
+        <w:rPr>
+          <w:rFonts w:ascii="Roboto" w:hAnsi="Roboto"/>
+          <w:color w:val="333333"/>
+          <w:sz w:val="21"/>
+          <w:szCs w:val="21"/>
+          <w:shd w:val="clear" w:color="auto" w:fill="FFFFFF"/>
+        </w:rPr>
+      </w:pPr>
+    </w:p>
+    <w:p>
+      <w:pPr>
+        <w:rPr>
+          <w:rFonts w:ascii="Roboto" w:hAnsi="Roboto"/>
+          <w:color w:val="333333"/>
+          <w:sz w:val="21"/>
+          <w:szCs w:val="21"/>
+          <w:shd w:val="clear" w:color="auto" w:fill="FFFFFF"/>
+        </w:rPr>
+      </w:pPr>
+      <w:r>
+        <w:rPr>
+          <w:rFonts w:ascii="Roboto" w:hAnsi="Roboto"/>
+          <w:color w:val="333333"/>
+          <w:sz w:val="21"/>
+          <w:szCs w:val="21"/>
+          <w:shd w:val="clear" w:color="auto" w:fill="FFFFFF"/>
+        </w:rPr>
         <w:t>File     1                                                                           always exactly 1 file</w:t>
       </w:r>
     </w:p>
@@ -731,67 +966,7 @@
           <w:shd w:val="clear" w:color="auto" w:fill="FFFFFF"/>
         </w:rPr>
         <w:tab/>
-        <w:t xml:space="preserve">      </w:t>
-      </w:r>
-      <w:r>
-        <w:rPr>
-          <w:rFonts w:ascii="Roboto" w:hAnsi="Roboto"/>
-          <w:color w:val="333333"/>
-          <w:sz w:val="21"/>
-          <w:szCs w:val="21"/>
-          <w:shd w:val="clear" w:color="auto" w:fill="FFFFFF"/>
-        </w:rPr>
-        <w:t xml:space="preserve">always at least </w:t>
-      </w:r>
-      <w:r>
-        <w:rPr>
-          <w:rFonts w:ascii="Roboto" w:hAnsi="Roboto"/>
-          <w:color w:val="333333"/>
-          <w:sz w:val="21"/>
-          <w:szCs w:val="21"/>
-          <w:shd w:val="clear" w:color="auto" w:fill="FFFFFF"/>
-        </w:rPr>
-        <w:t>one</w:t>
-      </w:r>
-      <w:r>
-        <w:rPr>
-          <w:rFonts w:ascii="Roboto" w:hAnsi="Roboto"/>
-          <w:color w:val="333333"/>
-          <w:sz w:val="21"/>
-          <w:szCs w:val="21"/>
-          <w:shd w:val="clear" w:color="auto" w:fill="FFFFFF"/>
-        </w:rPr>
-        <w:t xml:space="preserve"> </w:t>
-      </w:r>
-      <w:r>
-        <w:rPr>
-          <w:rFonts w:ascii="Roboto" w:hAnsi="Roboto"/>
-          <w:color w:val="333333"/>
-          <w:sz w:val="21"/>
-          <w:szCs w:val="21"/>
-          <w:shd w:val="clear" w:color="auto" w:fill="FFFFFF"/>
-        </w:rPr>
-        <w:t>section</w:t>
-      </w:r>
-      <w:r>
-        <w:rPr>
-          <w:rFonts w:ascii="Roboto" w:hAnsi="Roboto"/>
-          <w:color w:val="333333"/>
-          <w:sz w:val="21"/>
-          <w:szCs w:val="21"/>
-          <w:shd w:val="clear" w:color="auto" w:fill="FFFFFF"/>
-        </w:rPr>
-        <w:t xml:space="preserve"> in </w:t>
-      </w:r>
-      <w:r>
-        <w:rPr>
-          <w:rFonts w:ascii="Roboto" w:hAnsi="Roboto"/>
-          <w:color w:val="333333"/>
-          <w:sz w:val="21"/>
-          <w:szCs w:val="21"/>
-          <w:shd w:val="clear" w:color="auto" w:fill="FFFFFF"/>
-        </w:rPr>
-        <w:t>each file</w:t>
+        <w:t xml:space="preserve">      always at least one section in each file</w:t>
       </w:r>
     </w:p>
     <w:p>
@@ -904,47 +1079,7 @@
           <w:szCs w:val="21"/>
           <w:shd w:val="clear" w:color="auto" w:fill="FFFFFF"/>
         </w:rPr>
-        <w:t xml:space="preserve">                                    </w:t>
-      </w:r>
-      <w:r>
-        <w:rPr>
-          <w:rFonts w:ascii="Roboto" w:hAnsi="Roboto"/>
-          <w:color w:val="333333"/>
-          <w:sz w:val="21"/>
-          <w:szCs w:val="21"/>
-          <w:shd w:val="clear" w:color="auto" w:fill="FFFFFF"/>
-        </w:rPr>
-        <w:t xml:space="preserve">always at least one </w:t>
-      </w:r>
-      <w:r>
-        <w:rPr>
-          <w:rFonts w:ascii="Roboto" w:hAnsi="Roboto"/>
-          <w:color w:val="333333"/>
-          <w:sz w:val="21"/>
-          <w:szCs w:val="21"/>
-          <w:shd w:val="clear" w:color="auto" w:fill="FFFFFF"/>
-        </w:rPr>
-        <w:t>paragraph</w:t>
-      </w:r>
-      <w:r>
-        <w:rPr>
-          <w:rFonts w:ascii="Roboto" w:hAnsi="Roboto"/>
-          <w:color w:val="333333"/>
-          <w:sz w:val="21"/>
-          <w:szCs w:val="21"/>
-          <w:shd w:val="clear" w:color="auto" w:fill="FFFFFF"/>
-        </w:rPr>
-        <w:t xml:space="preserve"> in each </w:t>
-      </w:r>
-      <w:r>
-        <w:rPr>
-          <w:rFonts w:ascii="Roboto" w:hAnsi="Roboto"/>
-          <w:color w:val="333333"/>
-          <w:sz w:val="21"/>
-          <w:szCs w:val="21"/>
-          <w:shd w:val="clear" w:color="auto" w:fill="FFFFFF"/>
-        </w:rPr>
-        <w:t>section</w:t>
+        <w:t xml:space="preserve">                                    always at least one paragraph in each section</w:t>
       </w:r>
     </w:p>
     <w:p>
@@ -975,47 +1110,7 @@
           <w:szCs w:val="21"/>
           <w:shd w:val="clear" w:color="auto" w:fill="FFFFFF"/>
         </w:rPr>
-        <w:t xml:space="preserve">                            </w:t>
-      </w:r>
-      <w:r>
-        <w:rPr>
-          <w:rFonts w:ascii="Roboto" w:hAnsi="Roboto"/>
-          <w:color w:val="333333"/>
-          <w:sz w:val="21"/>
-          <w:szCs w:val="21"/>
-          <w:shd w:val="clear" w:color="auto" w:fill="FFFFFF"/>
-        </w:rPr>
-        <w:t xml:space="preserve">always at least one </w:t>
-      </w:r>
-      <w:r>
-        <w:rPr>
-          <w:rFonts w:ascii="Roboto" w:hAnsi="Roboto"/>
-          <w:color w:val="333333"/>
-          <w:sz w:val="21"/>
-          <w:szCs w:val="21"/>
-          <w:shd w:val="clear" w:color="auto" w:fill="FFFFFF"/>
-        </w:rPr>
-        <w:t>sentence</w:t>
-      </w:r>
-      <w:r>
-        <w:rPr>
-          <w:rFonts w:ascii="Roboto" w:hAnsi="Roboto"/>
-          <w:color w:val="333333"/>
-          <w:sz w:val="21"/>
-          <w:szCs w:val="21"/>
-          <w:shd w:val="clear" w:color="auto" w:fill="FFFFFF"/>
-        </w:rPr>
-        <w:t xml:space="preserve"> in each </w:t>
-      </w:r>
-      <w:r>
-        <w:rPr>
-          <w:rFonts w:ascii="Roboto" w:hAnsi="Roboto"/>
-          <w:color w:val="333333"/>
-          <w:sz w:val="21"/>
-          <w:szCs w:val="21"/>
-          <w:shd w:val="clear" w:color="auto" w:fill="FFFFFF"/>
-        </w:rPr>
-        <w:t>paragraph</w:t>
+        <w:t xml:space="preserve">                            always at least one sentence in each paragraph</w:t>
       </w:r>
     </w:p>
     <w:p>
@@ -1046,37 +1141,7 @@
           <w:szCs w:val="21"/>
           <w:shd w:val="clear" w:color="auto" w:fill="FFFFFF"/>
         </w:rPr>
-        <w:t xml:space="preserve">                                    </w:t>
-      </w:r>
-      <w:r>
-        <w:rPr>
-          <w:rFonts w:ascii="Roboto" w:hAnsi="Roboto"/>
-          <w:color w:val="333333"/>
-          <w:sz w:val="21"/>
-          <w:szCs w:val="21"/>
-          <w:shd w:val="clear" w:color="auto" w:fill="FFFFFF"/>
-        </w:rPr>
-        <w:t xml:space="preserve">may be zero, one or many </w:t>
-      </w:r>
-      <w:r>
-        <w:rPr>
-          <w:rFonts w:ascii="Roboto" w:hAnsi="Roboto"/>
-          <w:color w:val="333333"/>
-          <w:sz w:val="21"/>
-          <w:szCs w:val="21"/>
-          <w:shd w:val="clear" w:color="auto" w:fill="FFFFFF"/>
-        </w:rPr>
-        <w:t>blocks</w:t>
-      </w:r>
-      <w:r>
-        <w:rPr>
-          <w:rFonts w:ascii="Roboto" w:hAnsi="Roboto"/>
-          <w:color w:val="333333"/>
-          <w:sz w:val="21"/>
-          <w:szCs w:val="21"/>
-          <w:shd w:val="clear" w:color="auto" w:fill="FFFFFF"/>
-        </w:rPr>
-        <w:t xml:space="preserve"> in each section</w:t>
+        <w:t xml:space="preserve">                                    may be zero, one or many blocks in each section</w:t>
       </w:r>
     </w:p>
     <w:p>
@@ -1138,27 +1203,7 @@
           <w:szCs w:val="21"/>
           <w:shd w:val="clear" w:color="auto" w:fill="FFFFFF"/>
         </w:rPr>
-        <w:t xml:space="preserve">                          </w:t>
-      </w:r>
-      <w:r>
-        <w:rPr>
-          <w:rFonts w:ascii="Roboto" w:hAnsi="Roboto"/>
-          <w:color w:val="333333"/>
-          <w:sz w:val="21"/>
-          <w:szCs w:val="21"/>
-          <w:shd w:val="clear" w:color="auto" w:fill="FFFFFF"/>
-        </w:rPr>
-        <w:t xml:space="preserve">always at least one paragraph in each </w:t>
-      </w:r>
-      <w:r>
-        <w:rPr>
-          <w:rFonts w:ascii="Roboto" w:hAnsi="Roboto"/>
-          <w:color w:val="333333"/>
-          <w:sz w:val="21"/>
-          <w:szCs w:val="21"/>
-          <w:shd w:val="clear" w:color="auto" w:fill="FFFFFF"/>
-        </w:rPr>
-        <w:t>block</w:t>
+        <w:t xml:space="preserve">                          always at least one paragraph in each block</w:t>
       </w:r>
     </w:p>
     <w:p>
@@ -1189,58 +1234,28 @@
           <w:szCs w:val="21"/>
           <w:shd w:val="clear" w:color="auto" w:fill="FFFFFF"/>
         </w:rPr>
-        <w:t xml:space="preserve">                 </w:t>
-      </w:r>
-      <w:r>
-        <w:rPr>
-          <w:rFonts w:ascii="Roboto" w:hAnsi="Roboto"/>
-          <w:color w:val="333333"/>
-          <w:sz w:val="21"/>
-          <w:szCs w:val="21"/>
-          <w:shd w:val="clear" w:color="auto" w:fill="FFFFFF"/>
-        </w:rPr>
-        <w:t>always at least one sentence in each paragraph</w:t>
-      </w:r>
-    </w:p>
-    <w:p>
-      <w:pPr>
-        <w:rPr>
-          <w:rFonts w:ascii="Roboto" w:hAnsi="Roboto"/>
-          <w:color w:val="333333"/>
-          <w:sz w:val="21"/>
-          <w:szCs w:val="21"/>
-          <w:shd w:val="clear" w:color="auto" w:fill="FFFFFF"/>
-        </w:rPr>
-      </w:pPr>
-      <w:r>
-        <w:rPr>
-          <w:rFonts w:ascii="Roboto" w:hAnsi="Roboto"/>
-          <w:color w:val="333333"/>
-          <w:sz w:val="21"/>
-          <w:szCs w:val="21"/>
-          <w:shd w:val="clear" w:color="auto" w:fill="FFFFFF"/>
-        </w:rPr>
-        <w:t>All texts will have the same structure</w:t>
-      </w:r>
-      <w:r>
-        <w:rPr>
-          <w:rFonts w:ascii="Roboto" w:hAnsi="Roboto"/>
-          <w:color w:val="333333"/>
-          <w:sz w:val="21"/>
-          <w:szCs w:val="21"/>
-          <w:shd w:val="clear" w:color="auto" w:fill="FFFFFF"/>
-        </w:rPr>
-        <w:t xml:space="preserve">: </w:t>
-      </w:r>
-      <w:r>
-        <w:rPr>
-          <w:rFonts w:ascii="Roboto" w:hAnsi="Roboto"/>
-          <w:color w:val="333333"/>
-          <w:sz w:val="21"/>
-          <w:szCs w:val="21"/>
-          <w:shd w:val="clear" w:color="auto" w:fill="FFFFFF"/>
-        </w:rPr>
-        <w:t>same number of sections, blocks, titles, paragraphs and sentences, all in the same order.</w:t>
+        <w:t xml:space="preserve">                 always at least one sentence in each paragraph</w:t>
+      </w:r>
+    </w:p>
+    <w:p>
+      <w:pPr>
+        <w:rPr>
+          <w:rFonts w:ascii="Roboto" w:hAnsi="Roboto"/>
+          <w:color w:val="333333"/>
+          <w:sz w:val="21"/>
+          <w:szCs w:val="21"/>
+          <w:shd w:val="clear" w:color="auto" w:fill="FFFFFF"/>
+        </w:rPr>
+      </w:pPr>
+      <w:r>
+        <w:rPr>
+          <w:rFonts w:ascii="Roboto" w:hAnsi="Roboto"/>
+          <w:color w:val="333333"/>
+          <w:sz w:val="21"/>
+          <w:szCs w:val="21"/>
+          <w:shd w:val="clear" w:color="auto" w:fill="FFFFFF"/>
+        </w:rPr>
+        <w:t>All texts will have the same structure: same number of sections, blocks, titles, paragraphs and sentences, all in the same order.</w:t>
       </w:r>
     </w:p>
     <w:p>
@@ -1283,34 +1298,7 @@
           <w:sz w:val="21"/>
           <w:szCs w:val="21"/>
         </w:rPr>
-        <w:t>Users will then define</w:t>
-      </w:r>
-      <w:r>
-        <w:rPr>
-          <w:rFonts w:ascii="Roboto" w:hAnsi="Roboto"/>
-          <w:color w:val="333333"/>
-          <w:sz w:val="21"/>
-          <w:szCs w:val="21"/>
-        </w:rPr>
-        <w:t xml:space="preserve"> … </w:t>
-      </w:r>
-      <w:r>
-        <w:rPr>
-          <w:rFonts w:ascii="Roboto" w:hAnsi="Roboto"/>
-          <w:color w:val="333333"/>
-          <w:sz w:val="21"/>
-          <w:szCs w:val="21"/>
-        </w:rPr>
-        <w:t>if the tool must use between x and y sections upon the total number of sections that we have in the origin texts.</w:t>
-      </w:r>
-      <w:r>
-        <w:rPr>
-          <w:rFonts w:ascii="Roboto" w:hAnsi="Roboto"/>
-          <w:color w:val="333333"/>
-          <w:sz w:val="21"/>
-          <w:szCs w:val="21"/>
-        </w:rPr>
-        <w:t>”</w:t>
+        <w:t>Users will then define … if the tool must use between x and y sections upon the total number of sections that we have in the origin texts.”</w:t>
       </w:r>
     </w:p>
     <w:p>
@@ -1770,6 +1758,49 @@
     <w:name w:val="Normal"/>
     <w:qFormat/>
   </w:style>
+  <w:style w:type="paragraph" w:styleId="Heading1">
+    <w:name w:val="heading 1"/>
+    <w:basedOn w:val="Normal"/>
+    <w:next w:val="Normal"/>
+    <w:link w:val="Heading1Char"/>
+    <w:uiPriority w:val="9"/>
+    <w:qFormat/>
+    <w:rsid w:val="004A1F0D"/>
+    <w:pPr>
+      <w:keepNext/>
+      <w:keepLines/>
+      <w:spacing w:before="240" w:after="0"/>
+      <w:outlineLvl w:val="0"/>
+    </w:pPr>
+    <w:rPr>
+      <w:rFonts w:asciiTheme="majorHAnsi" w:eastAsiaTheme="majorEastAsia" w:hAnsiTheme="majorHAnsi" w:cstheme="majorBidi"/>
+      <w:color w:val="2F5496" w:themeColor="accent1" w:themeShade="BF"/>
+      <w:sz w:val="32"/>
+      <w:szCs w:val="32"/>
+    </w:rPr>
+  </w:style>
+  <w:style w:type="paragraph" w:styleId="Heading2">
+    <w:name w:val="heading 2"/>
+    <w:basedOn w:val="Normal"/>
+    <w:next w:val="Normal"/>
+    <w:link w:val="Heading2Char"/>
+    <w:uiPriority w:val="9"/>
+    <w:unhideWhenUsed/>
+    <w:qFormat/>
+    <w:rsid w:val="004A1F0D"/>
+    <w:pPr>
+      <w:keepNext/>
+      <w:keepLines/>
+      <w:spacing w:before="40" w:after="0"/>
+      <w:outlineLvl w:val="1"/>
+    </w:pPr>
+    <w:rPr>
+      <w:rFonts w:asciiTheme="majorHAnsi" w:eastAsiaTheme="majorEastAsia" w:hAnsiTheme="majorHAnsi" w:cstheme="majorBidi"/>
+      <w:color w:val="2F5496" w:themeColor="accent1" w:themeShade="BF"/>
+      <w:sz w:val="26"/>
+      <w:szCs w:val="26"/>
+    </w:rPr>
+  </w:style>
   <w:style w:type="character" w:default="1" w:styleId="DefaultParagraphFont">
     <w:name w:val="Default Paragraph Font"/>
     <w:uiPriority w:val="1"/>
@@ -1812,6 +1843,66 @@
       <w:sz w:val="24"/>
       <w:szCs w:val="24"/>
       <w:lang w:val="en-CA" w:eastAsia="en-CA"/>
+    </w:rPr>
+  </w:style>
+  <w:style w:type="paragraph" w:styleId="Title">
+    <w:name w:val="Title"/>
+    <w:basedOn w:val="Normal"/>
+    <w:next w:val="Normal"/>
+    <w:link w:val="TitleChar"/>
+    <w:uiPriority w:val="10"/>
+    <w:qFormat/>
+    <w:rsid w:val="004A1F0D"/>
+    <w:pPr>
+      <w:spacing w:after="0" w:line="240" w:lineRule="auto"/>
+      <w:contextualSpacing/>
+    </w:pPr>
+    <w:rPr>
+      <w:rFonts w:asciiTheme="majorHAnsi" w:eastAsiaTheme="majorEastAsia" w:hAnsiTheme="majorHAnsi" w:cstheme="majorBidi"/>
+      <w:spacing w:val="-10"/>
+      <w:kern w:val="28"/>
+      <w:sz w:val="56"/>
+      <w:szCs w:val="56"/>
+    </w:rPr>
+  </w:style>
+  <w:style w:type="character" w:customStyle="1" w:styleId="TitleChar">
+    <w:name w:val="Title Char"/>
+    <w:basedOn w:val="DefaultParagraphFont"/>
+    <w:link w:val="Title"/>
+    <w:uiPriority w:val="10"/>
+    <w:rsid w:val="004A1F0D"/>
+    <w:rPr>
+      <w:rFonts w:asciiTheme="majorHAnsi" w:eastAsiaTheme="majorEastAsia" w:hAnsiTheme="majorHAnsi" w:cstheme="majorBidi"/>
+      <w:spacing w:val="-10"/>
+      <w:kern w:val="28"/>
+      <w:sz w:val="56"/>
+      <w:szCs w:val="56"/>
+    </w:rPr>
+  </w:style>
+  <w:style w:type="character" w:customStyle="1" w:styleId="Heading2Char">
+    <w:name w:val="Heading 2 Char"/>
+    <w:basedOn w:val="DefaultParagraphFont"/>
+    <w:link w:val="Heading2"/>
+    <w:uiPriority w:val="9"/>
+    <w:rsid w:val="004A1F0D"/>
+    <w:rPr>
+      <w:rFonts w:asciiTheme="majorHAnsi" w:eastAsiaTheme="majorEastAsia" w:hAnsiTheme="majorHAnsi" w:cstheme="majorBidi"/>
+      <w:color w:val="2F5496" w:themeColor="accent1" w:themeShade="BF"/>
+      <w:sz w:val="26"/>
+      <w:szCs w:val="26"/>
+    </w:rPr>
+  </w:style>
+  <w:style w:type="character" w:customStyle="1" w:styleId="Heading1Char">
+    <w:name w:val="Heading 1 Char"/>
+    <w:basedOn w:val="DefaultParagraphFont"/>
+    <w:link w:val="Heading1"/>
+    <w:uiPriority w:val="9"/>
+    <w:rsid w:val="004A1F0D"/>
+    <w:rPr>
+      <w:rFonts w:asciiTheme="majorHAnsi" w:eastAsiaTheme="majorEastAsia" w:hAnsiTheme="majorHAnsi" w:cstheme="majorBidi"/>
+      <w:color w:val="2F5496" w:themeColor="accent1" w:themeShade="BF"/>
+      <w:sz w:val="32"/>
+      <w:szCs w:val="32"/>
     </w:rPr>
   </w:style>
 </w:styles>

</xml_diff>